<commit_message>
After download and treatment workflow complete
</commit_message>
<xml_diff>
--- a/Projeto.docx
+++ b/Projeto.docx
@@ -112,7 +112,407 @@
         <w:t>Precisão</w:t>
       </w:r>
     </w:p>
+    <w:p>
+      <w:pPr>
+        <w:pStyle w:val="PargrafodaLista"/>
+        <w:numPr>
+          <w:ilvl w:val="0"/>
+          <w:numId w:val="1"/>
+        </w:numPr>
+      </w:pPr>
+      <w:r>
+        <w:t>Pythônico</w:t>
+      </w:r>
+    </w:p>
+    <w:p>
+      <w:pPr>
+        <w:pStyle w:val="PargrafodaLista"/>
+        <w:numPr>
+          <w:ilvl w:val="0"/>
+          <w:numId w:val="1"/>
+        </w:numPr>
+      </w:pPr>
+      <w:r>
+        <w:t>Versatilidade</w:t>
+      </w:r>
+    </w:p>
     <w:p/>
+    <w:p/>
+    <w:p>
+      <w:pPr>
+        <w:rPr>
+          <w:b/>
+          <w:bCs/>
+        </w:rPr>
+      </w:pPr>
+      <w:r>
+        <w:rPr>
+          <w:b/>
+          <w:bCs/>
+        </w:rPr>
+        <w:t xml:space="preserve">Módulo </w:t>
+      </w:r>
+      <w:r>
+        <w:rPr>
+          <w:b/>
+          <w:bCs/>
+        </w:rPr>
+        <w:t>Collect</w:t>
+      </w:r>
+    </w:p>
+    <w:p>
+      <w:pPr>
+        <w:rPr>
+          <w:lang w:val="en-US"/>
+        </w:rPr>
+      </w:pPr>
+      <w:r>
+        <w:rPr>
+          <w:lang w:val="en-US"/>
+        </w:rPr>
+        <w:t>Module that carries functions for d</w:t>
+      </w:r>
+      <w:r>
+        <w:rPr>
+          <w:lang w:val="en-US"/>
+        </w:rPr>
+        <w:t>ownloading RAIS data and extract it from compressed 7zip files.</w:t>
+      </w:r>
+    </w:p>
+    <w:p>
+      <w:pPr>
+        <w:rPr>
+          <w:b/>
+          <w:bCs/>
+        </w:rPr>
+      </w:pPr>
+      <w:r>
+        <w:rPr>
+          <w:b/>
+          <w:bCs/>
+        </w:rPr>
+        <w:t xml:space="preserve">Módulo </w:t>
+      </w:r>
+      <w:r>
+        <w:rPr>
+          <w:b/>
+          <w:bCs/>
+        </w:rPr>
+        <w:t>dicts</w:t>
+      </w:r>
+    </w:p>
+    <w:p>
+      <w:pPr>
+        <w:rPr>
+          <w:b/>
+          <w:bCs/>
+        </w:rPr>
+      </w:pPr>
+    </w:p>
+    <w:p>
+      <w:pPr>
+        <w:rPr>
+          <w:b/>
+          <w:bCs/>
+        </w:rPr>
+      </w:pPr>
+    </w:p>
+    <w:p>
+      <w:pPr>
+        <w:rPr>
+          <w:b/>
+          <w:bCs/>
+        </w:rPr>
+      </w:pPr>
+      <w:r>
+        <w:rPr>
+          <w:b/>
+          <w:bCs/>
+        </w:rPr>
+        <w:t>Obtenção e</w:t>
+      </w:r>
+      <w:r>
+        <w:rPr>
+          <w:b/>
+          <w:bCs/>
+        </w:rPr>
+        <w:t xml:space="preserve"> Armazenamento</w:t>
+      </w:r>
+    </w:p>
+    <w:p>
+      <w:r>
+        <w:t>Funcionalidade</w:t>
+      </w:r>
+      <w:r>
+        <w:t xml:space="preserve"> - Boa</w:t>
+      </w:r>
+    </w:p>
+    <w:p>
+      <w:r>
+        <w:t>Qualidade do Código</w:t>
+      </w:r>
+      <w:r>
+        <w:t xml:space="preserve"> - Intermediária</w:t>
+      </w:r>
+    </w:p>
+    <w:p>
+      <w:r>
+        <w:t>Eficiência – Boa</w:t>
+      </w:r>
+    </w:p>
+    <w:p>
+      <w:r>
+        <w:t>Interatividade – Baixa</w:t>
+      </w:r>
+    </w:p>
+    <w:p>
+      <w:r>
+        <w:t xml:space="preserve">Escalabilidade </w:t>
+      </w:r>
+      <w:r>
+        <w:t>–</w:t>
+      </w:r>
+      <w:r>
+        <w:t xml:space="preserve"> Baixa</w:t>
+      </w:r>
+    </w:p>
+    <w:p>
+      <w:r>
+        <w:br w:type="page"/>
+      </w:r>
+    </w:p>
+    <w:p>
+      <w:r>
+        <w:rPr>
+          <w:noProof/>
+        </w:rPr>
+        <w:lastRenderedPageBreak/>
+        <w:drawing>
+          <wp:inline distT="0" distB="0" distL="0" distR="0" wp14:anchorId="00AE8F5A" wp14:editId="44258852">
+            <wp:extent cx="5400040" cy="3037840"/>
+            <wp:effectExtent l="0" t="0" r="0" b="0"/>
+            <wp:docPr id="1" name="Imagem 1"/>
+            <wp:cNvGraphicFramePr>
+              <a:graphicFrameLocks xmlns:a="http://schemas.openxmlformats.org/drawingml/2006/main" noChangeAspect="1"/>
+            </wp:cNvGraphicFramePr>
+            <a:graphic xmlns:a="http://schemas.openxmlformats.org/drawingml/2006/main">
+              <a:graphicData uri="http://schemas.openxmlformats.org/drawingml/2006/picture">
+                <pic:pic xmlns:pic="http://schemas.openxmlformats.org/drawingml/2006/picture">
+                  <pic:nvPicPr>
+                    <pic:cNvPr id="1" name=""/>
+                    <pic:cNvPicPr/>
+                  </pic:nvPicPr>
+                  <pic:blipFill>
+                    <a:blip r:embed="rId5"/>
+                    <a:stretch>
+                      <a:fillRect/>
+                    </a:stretch>
+                  </pic:blipFill>
+                  <pic:spPr>
+                    <a:xfrm>
+                      <a:off x="0" y="0"/>
+                      <a:ext cx="5400040" cy="3037840"/>
+                    </a:xfrm>
+                    <a:prstGeom prst="rect">
+                      <a:avLst/>
+                    </a:prstGeom>
+                  </pic:spPr>
+                </pic:pic>
+              </a:graphicData>
+            </a:graphic>
+          </wp:inline>
+        </w:drawing>
+      </w:r>
+    </w:p>
+    <w:p/>
+    <w:p>
+      <w:r>
+        <w:rPr>
+          <w:noProof/>
+        </w:rPr>
+        <w:drawing>
+          <wp:inline distT="0" distB="0" distL="0" distR="0" wp14:anchorId="13E9C966" wp14:editId="704CE7AD">
+            <wp:extent cx="5400040" cy="3037840"/>
+            <wp:effectExtent l="0" t="0" r="0" b="0"/>
+            <wp:docPr id="2" name="Imagem 2"/>
+            <wp:cNvGraphicFramePr>
+              <a:graphicFrameLocks xmlns:a="http://schemas.openxmlformats.org/drawingml/2006/main" noChangeAspect="1"/>
+            </wp:cNvGraphicFramePr>
+            <a:graphic xmlns:a="http://schemas.openxmlformats.org/drawingml/2006/main">
+              <a:graphicData uri="http://schemas.openxmlformats.org/drawingml/2006/picture">
+                <pic:pic xmlns:pic="http://schemas.openxmlformats.org/drawingml/2006/picture">
+                  <pic:nvPicPr>
+                    <pic:cNvPr id="1" name=""/>
+                    <pic:cNvPicPr/>
+                  </pic:nvPicPr>
+                  <pic:blipFill>
+                    <a:blip r:embed="rId6"/>
+                    <a:stretch>
+                      <a:fillRect/>
+                    </a:stretch>
+                  </pic:blipFill>
+                  <pic:spPr>
+                    <a:xfrm>
+                      <a:off x="0" y="0"/>
+                      <a:ext cx="5400040" cy="3037840"/>
+                    </a:xfrm>
+                    <a:prstGeom prst="rect">
+                      <a:avLst/>
+                    </a:prstGeom>
+                  </pic:spPr>
+                </pic:pic>
+              </a:graphicData>
+            </a:graphic>
+          </wp:inline>
+        </w:drawing>
+      </w:r>
+    </w:p>
+    <w:p/>
+    <w:p/>
+    <w:p/>
+    <w:p/>
+    <w:p/>
+    <w:p/>
+    <w:p/>
+    <w:p/>
+    <w:p/>
+    <w:p>
+      <w:r>
+        <w:rPr>
+          <w:noProof/>
+        </w:rPr>
+        <w:drawing>
+          <wp:inline distT="0" distB="0" distL="0" distR="0" wp14:anchorId="34350C6D" wp14:editId="18F3267C">
+            <wp:extent cx="5400040" cy="3037840"/>
+            <wp:effectExtent l="0" t="0" r="0" b="0"/>
+            <wp:docPr id="4" name="Imagem 4"/>
+            <wp:cNvGraphicFramePr>
+              <a:graphicFrameLocks xmlns:a="http://schemas.openxmlformats.org/drawingml/2006/main" noChangeAspect="1"/>
+            </wp:cNvGraphicFramePr>
+            <a:graphic xmlns:a="http://schemas.openxmlformats.org/drawingml/2006/main">
+              <a:graphicData uri="http://schemas.openxmlformats.org/drawingml/2006/picture">
+                <pic:pic xmlns:pic="http://schemas.openxmlformats.org/drawingml/2006/picture">
+                  <pic:nvPicPr>
+                    <pic:cNvPr id="1" name=""/>
+                    <pic:cNvPicPr/>
+                  </pic:nvPicPr>
+                  <pic:blipFill>
+                    <a:blip r:embed="rId7"/>
+                    <a:stretch>
+                      <a:fillRect/>
+                    </a:stretch>
+                  </pic:blipFill>
+                  <pic:spPr>
+                    <a:xfrm>
+                      <a:off x="0" y="0"/>
+                      <a:ext cx="5400040" cy="3037840"/>
+                    </a:xfrm>
+                    <a:prstGeom prst="rect">
+                      <a:avLst/>
+                    </a:prstGeom>
+                  </pic:spPr>
+                </pic:pic>
+              </a:graphicData>
+            </a:graphic>
+          </wp:inline>
+        </w:drawing>
+      </w:r>
+    </w:p>
+    <w:p>
+      <w:pPr>
+        <w:rPr>
+          <w:lang w:val="en-US"/>
+        </w:rPr>
+      </w:pPr>
+      <w:r>
+        <w:rPr>
+          <w:noProof/>
+        </w:rPr>
+        <w:drawing>
+          <wp:inline distT="0" distB="0" distL="0" distR="0" wp14:anchorId="075559BD" wp14:editId="39EF8D89">
+            <wp:extent cx="5400040" cy="3037840"/>
+            <wp:effectExtent l="0" t="0" r="0" b="0"/>
+            <wp:docPr id="3" name="Imagem 3"/>
+            <wp:cNvGraphicFramePr>
+              <a:graphicFrameLocks xmlns:a="http://schemas.openxmlformats.org/drawingml/2006/main" noChangeAspect="1"/>
+            </wp:cNvGraphicFramePr>
+            <a:graphic xmlns:a="http://schemas.openxmlformats.org/drawingml/2006/main">
+              <a:graphicData uri="http://schemas.openxmlformats.org/drawingml/2006/picture">
+                <pic:pic xmlns:pic="http://schemas.openxmlformats.org/drawingml/2006/picture">
+                  <pic:nvPicPr>
+                    <pic:cNvPr id="1" name=""/>
+                    <pic:cNvPicPr/>
+                  </pic:nvPicPr>
+                  <pic:blipFill>
+                    <a:blip r:embed="rId7"/>
+                    <a:stretch>
+                      <a:fillRect/>
+                    </a:stretch>
+                  </pic:blipFill>
+                  <pic:spPr>
+                    <a:xfrm>
+                      <a:off x="0" y="0"/>
+                      <a:ext cx="5400040" cy="3037840"/>
+                    </a:xfrm>
+                    <a:prstGeom prst="rect">
+                      <a:avLst/>
+                    </a:prstGeom>
+                  </pic:spPr>
+                </pic:pic>
+              </a:graphicData>
+            </a:graphic>
+          </wp:inline>
+        </w:drawing>
+      </w:r>
+    </w:p>
+    <w:p>
+      <w:pPr>
+        <w:rPr>
+          <w:lang w:val="en-US"/>
+        </w:rPr>
+      </w:pPr>
+      <w:r>
+        <w:rPr>
+          <w:noProof/>
+        </w:rPr>
+        <w:lastRenderedPageBreak/>
+        <w:drawing>
+          <wp:inline distT="0" distB="0" distL="0" distR="0" wp14:anchorId="4C581A6F" wp14:editId="7DE42F23">
+            <wp:extent cx="5400040" cy="3037840"/>
+            <wp:effectExtent l="0" t="0" r="0" b="0"/>
+            <wp:docPr id="5" name="Imagem 5"/>
+            <wp:cNvGraphicFramePr>
+              <a:graphicFrameLocks xmlns:a="http://schemas.openxmlformats.org/drawingml/2006/main" noChangeAspect="1"/>
+            </wp:cNvGraphicFramePr>
+            <a:graphic xmlns:a="http://schemas.openxmlformats.org/drawingml/2006/main">
+              <a:graphicData uri="http://schemas.openxmlformats.org/drawingml/2006/picture">
+                <pic:pic xmlns:pic="http://schemas.openxmlformats.org/drawingml/2006/picture">
+                  <pic:nvPicPr>
+                    <pic:cNvPr id="1" name=""/>
+                    <pic:cNvPicPr/>
+                  </pic:nvPicPr>
+                  <pic:blipFill>
+                    <a:blip r:embed="rId8"/>
+                    <a:stretch>
+                      <a:fillRect/>
+                    </a:stretch>
+                  </pic:blipFill>
+                  <pic:spPr>
+                    <a:xfrm>
+                      <a:off x="0" y="0"/>
+                      <a:ext cx="5400040" cy="3037840"/>
+                    </a:xfrm>
+                    <a:prstGeom prst="rect">
+                      <a:avLst/>
+                    </a:prstGeom>
+                  </pic:spPr>
+                </pic:pic>
+              </a:graphicData>
+            </a:graphic>
+          </wp:inline>
+        </w:drawing>
+      </w:r>
+    </w:p>
     <w:sectPr>
       <w:pgSz w:w="11906" w:h="16838"/>
       <w:pgMar w:top="1417" w:right="1701" w:bottom="1417" w:left="1701" w:header="708" w:footer="708" w:gutter="0"/>

</xml_diff>